<commit_message>
Some work on the brainstorm doc
Saving so I can transfer my work to my PC from my laptop
</commit_message>
<xml_diff>
--- a/Assets/Brainstorm & Research.docx
+++ b/Assets/Brainstorm & Research.docx
@@ -49,6 +49,11 @@
             </w:tabs>
             <w:rPr>
               <w:noProof/>
+              <w:kern w:val="2"/>
+              <w:sz w:val="22"/>
+              <w:szCs w:val="22"/>
+              <w:lang w:eastAsia="ja-JP"/>
+              <w14:ligatures w14:val="standardContextual"/>
             </w:rPr>
           </w:pPr>
           <w:r>
@@ -60,13 +65,13 @@
           <w:r>
             <w:fldChar w:fldCharType="separate"/>
           </w:r>
-          <w:hyperlink w:anchor="_Toc148343334" w:history="1">
+          <w:hyperlink w:anchor="_Toc148895216" w:history="1">
             <w:r>
               <w:rPr>
                 <w:rStyle w:val="Hyperlink"/>
                 <w:noProof/>
               </w:rPr>
-              <w:t>Non-Euclidean Shooter</w:t>
+              <w:t>Disclaimer</w:t>
             </w:r>
             <w:r>
               <w:rPr>
@@ -87,75 +92,7 @@
                 <w:noProof/>
                 <w:webHidden/>
               </w:rPr>
-              <w:instrText xml:space="preserve"> PAGEREF _Toc148343334 \h </w:instrText>
-            </w:r>
-            <w:r>
-              <w:rPr>
-                <w:noProof/>
-                <w:webHidden/>
-              </w:rPr>
-            </w:r>
-            <w:r>
-              <w:rPr>
-                <w:noProof/>
-                <w:webHidden/>
-              </w:rPr>
-              <w:fldChar w:fldCharType="separate"/>
-            </w:r>
-            <w:r>
-              <w:rPr>
-                <w:noProof/>
-                <w:webHidden/>
-              </w:rPr>
-              <w:t>1</w:t>
-            </w:r>
-            <w:r>
-              <w:rPr>
-                <w:noProof/>
-                <w:webHidden/>
-              </w:rPr>
-              <w:fldChar w:fldCharType="end"/>
-            </w:r>
-          </w:hyperlink>
-        </w:p>
-        <w:p>
-          <w:pPr>
-            <w:pStyle w:val="TOC1"/>
-            <w:tabs>
-              <w:tab w:val="right" w:leader="dot" w:pos="9016"/>
-            </w:tabs>
-            <w:rPr>
-              <w:noProof/>
-            </w:rPr>
-          </w:pPr>
-          <w:hyperlink w:anchor="_Toc148343335" w:history="1">
-            <w:r>
-              <w:rPr>
-                <w:rStyle w:val="Hyperlink"/>
-                <w:noProof/>
-              </w:rPr>
-              <w:t>Bibligraphy</w:t>
-            </w:r>
-            <w:r>
-              <w:rPr>
-                <w:noProof/>
-                <w:webHidden/>
-              </w:rPr>
-              <w:tab/>
-            </w:r>
-            <w:r>
-              <w:rPr>
-                <w:noProof/>
-                <w:webHidden/>
-              </w:rPr>
-              <w:fldChar w:fldCharType="begin"/>
-            </w:r>
-            <w:r>
-              <w:rPr>
-                <w:noProof/>
-                <w:webHidden/>
-              </w:rPr>
-              <w:instrText xml:space="preserve"> PAGEREF _Toc148343335 \h </w:instrText>
+              <w:instrText xml:space="preserve"> PAGEREF _Toc148895216 \h </w:instrText>
             </w:r>
             <w:r>
               <w:rPr>
@@ -188,6 +125,225 @@
         </w:p>
         <w:p>
           <w:pPr>
+            <w:pStyle w:val="TOC1"/>
+            <w:tabs>
+              <w:tab w:val="right" w:leader="dot" w:pos="9016"/>
+            </w:tabs>
+            <w:rPr>
+              <w:noProof/>
+              <w:kern w:val="2"/>
+              <w:sz w:val="22"/>
+              <w:szCs w:val="22"/>
+              <w:lang w:eastAsia="ja-JP"/>
+              <w14:ligatures w14:val="standardContextual"/>
+            </w:rPr>
+          </w:pPr>
+          <w:hyperlink w:anchor="_Toc148895217" w:history="1">
+            <w:r>
+              <w:rPr>
+                <w:rStyle w:val="Hyperlink"/>
+                <w:noProof/>
+              </w:rPr>
+              <w:t>Ideas</w:t>
+            </w:r>
+            <w:r>
+              <w:rPr>
+                <w:noProof/>
+                <w:webHidden/>
+              </w:rPr>
+              <w:tab/>
+            </w:r>
+            <w:r>
+              <w:rPr>
+                <w:noProof/>
+                <w:webHidden/>
+              </w:rPr>
+              <w:fldChar w:fldCharType="begin"/>
+            </w:r>
+            <w:r>
+              <w:rPr>
+                <w:noProof/>
+                <w:webHidden/>
+              </w:rPr>
+              <w:instrText xml:space="preserve"> PAGEREF _Toc148895217 \h </w:instrText>
+            </w:r>
+            <w:r>
+              <w:rPr>
+                <w:noProof/>
+                <w:webHidden/>
+              </w:rPr>
+            </w:r>
+            <w:r>
+              <w:rPr>
+                <w:noProof/>
+                <w:webHidden/>
+              </w:rPr>
+              <w:fldChar w:fldCharType="separate"/>
+            </w:r>
+            <w:r>
+              <w:rPr>
+                <w:noProof/>
+                <w:webHidden/>
+              </w:rPr>
+              <w:t>3</w:t>
+            </w:r>
+            <w:r>
+              <w:rPr>
+                <w:noProof/>
+                <w:webHidden/>
+              </w:rPr>
+              <w:fldChar w:fldCharType="end"/>
+            </w:r>
+          </w:hyperlink>
+        </w:p>
+        <w:p>
+          <w:pPr>
+            <w:pStyle w:val="TOC2"/>
+            <w:tabs>
+              <w:tab w:val="right" w:leader="dot" w:pos="9016"/>
+            </w:tabs>
+            <w:rPr>
+              <w:noProof/>
+              <w:kern w:val="2"/>
+              <w:sz w:val="22"/>
+              <w:szCs w:val="22"/>
+              <w:lang w:eastAsia="ja-JP"/>
+              <w14:ligatures w14:val="standardContextual"/>
+            </w:rPr>
+          </w:pPr>
+          <w:hyperlink w:anchor="_Toc148895218" w:history="1">
+            <w:r>
+              <w:rPr>
+                <w:rStyle w:val="Hyperlink"/>
+                <w:noProof/>
+              </w:rPr>
+              <w:t>Non-Euclidean Shooter</w:t>
+            </w:r>
+            <w:r>
+              <w:rPr>
+                <w:noProof/>
+                <w:webHidden/>
+              </w:rPr>
+              <w:tab/>
+            </w:r>
+            <w:r>
+              <w:rPr>
+                <w:noProof/>
+                <w:webHidden/>
+              </w:rPr>
+              <w:fldChar w:fldCharType="begin"/>
+            </w:r>
+            <w:r>
+              <w:rPr>
+                <w:noProof/>
+                <w:webHidden/>
+              </w:rPr>
+              <w:instrText xml:space="preserve"> PAGEREF _Toc148895218 \h </w:instrText>
+            </w:r>
+            <w:r>
+              <w:rPr>
+                <w:noProof/>
+                <w:webHidden/>
+              </w:rPr>
+            </w:r>
+            <w:r>
+              <w:rPr>
+                <w:noProof/>
+                <w:webHidden/>
+              </w:rPr>
+              <w:fldChar w:fldCharType="separate"/>
+            </w:r>
+            <w:r>
+              <w:rPr>
+                <w:noProof/>
+                <w:webHidden/>
+              </w:rPr>
+              <w:t>3</w:t>
+            </w:r>
+            <w:r>
+              <w:rPr>
+                <w:noProof/>
+                <w:webHidden/>
+              </w:rPr>
+              <w:fldChar w:fldCharType="end"/>
+            </w:r>
+          </w:hyperlink>
+        </w:p>
+        <w:p>
+          <w:pPr>
+            <w:pStyle w:val="TOC1"/>
+            <w:tabs>
+              <w:tab w:val="right" w:leader="dot" w:pos="9016"/>
+            </w:tabs>
+            <w:rPr>
+              <w:noProof/>
+              <w:kern w:val="2"/>
+              <w:sz w:val="22"/>
+              <w:szCs w:val="22"/>
+              <w:lang w:eastAsia="ja-JP"/>
+              <w14:ligatures w14:val="standardContextual"/>
+            </w:rPr>
+          </w:pPr>
+          <w:hyperlink w:anchor="_Toc148895219" w:history="1">
+            <w:r>
+              <w:rPr>
+                <w:rStyle w:val="Hyperlink"/>
+                <w:noProof/>
+              </w:rPr>
+              <w:t>Bibliography</w:t>
+            </w:r>
+            <w:r>
+              <w:rPr>
+                <w:noProof/>
+                <w:webHidden/>
+              </w:rPr>
+              <w:tab/>
+            </w:r>
+            <w:r>
+              <w:rPr>
+                <w:noProof/>
+                <w:webHidden/>
+              </w:rPr>
+              <w:fldChar w:fldCharType="begin"/>
+            </w:r>
+            <w:r>
+              <w:rPr>
+                <w:noProof/>
+                <w:webHidden/>
+              </w:rPr>
+              <w:instrText xml:space="preserve"> PAGEREF _Toc148895219 \h </w:instrText>
+            </w:r>
+            <w:r>
+              <w:rPr>
+                <w:noProof/>
+                <w:webHidden/>
+              </w:rPr>
+            </w:r>
+            <w:r>
+              <w:rPr>
+                <w:noProof/>
+                <w:webHidden/>
+              </w:rPr>
+              <w:fldChar w:fldCharType="separate"/>
+            </w:r>
+            <w:r>
+              <w:rPr>
+                <w:noProof/>
+                <w:webHidden/>
+              </w:rPr>
+              <w:t>4</w:t>
+            </w:r>
+            <w:r>
+              <w:rPr>
+                <w:noProof/>
+                <w:webHidden/>
+              </w:rPr>
+              <w:fldChar w:fldCharType="end"/>
+            </w:r>
+          </w:hyperlink>
+        </w:p>
+        <w:p>
+          <w:pPr>
             <w:rPr>
               <w:b/>
               <w:bCs/>
@@ -205,7 +361,6 @@
         </w:p>
       </w:sdtContent>
     </w:sdt>
-    <w:bookmarkStart w:id="0" w:name="_Toc148343334" w:displacedByCustomXml="prev"/>
     <w:p>
       <w:pPr>
         <w:rPr>
@@ -214,6 +369,12 @@
           <w:noProof/>
         </w:rPr>
         <w:sectPr>
+          <w:headerReference w:type="even" r:id="rId8"/>
+          <w:headerReference w:type="default" r:id="rId9"/>
+          <w:footerReference w:type="even" r:id="rId10"/>
+          <w:footerReference w:type="default" r:id="rId11"/>
+          <w:headerReference w:type="first" r:id="rId12"/>
+          <w:footerReference w:type="first" r:id="rId13"/>
           <w:pgSz w:w="11906" w:h="16838"/>
           <w:pgMar w:top="1440" w:right="1440" w:bottom="1440" w:left="1440" w:header="283" w:footer="283" w:gutter="0"/>
           <w:cols w:space="708"/>
@@ -226,13 +387,109 @@
     </w:p>
     <w:p>
       <w:pPr>
+        <w:pStyle w:val="Heading1"/>
+        <w:rPr>
+          <w:sz w:val="72"/>
+          <w:szCs w:val="72"/>
+        </w:rPr>
+      </w:pPr>
+      <w:bookmarkStart w:id="0" w:name="_Toc148895216"/>
+      <w:r>
+        <w:rPr>
+          <w:sz w:val="72"/>
+          <w:szCs w:val="72"/>
+        </w:rPr>
+        <w:lastRenderedPageBreak/>
+        <w:t>Disclaimer</w:t>
+      </w:r>
+      <w:bookmarkEnd w:id="0"/>
+    </w:p>
+    <w:p>
+      <w:pPr>
+        <w:rPr>
+          <w:sz w:val="44"/>
+          <w:szCs w:val="44"/>
+        </w:rPr>
+        <w:sectPr>
+          <w:footerReference w:type="default" r:id="rId14"/>
+          <w:pgSz w:w="11906" w:h="16838"/>
+          <w:pgMar w:top="1440" w:right="1440" w:bottom="1440" w:left="1440" w:header="283" w:footer="283" w:gutter="0"/>
+          <w:cols w:space="708"/>
+          <w:docGrid w:linePitch="360"/>
+        </w:sectPr>
+      </w:pPr>
+      <w:r>
+        <w:rPr>
+          <w:sz w:val="44"/>
+          <w:szCs w:val="44"/>
+        </w:rPr>
+        <w:t>Any text inspired or generated by Cha</w:t>
+      </w:r>
+      <w:r>
+        <w:rPr>
+          <w:sz w:val="44"/>
+          <w:szCs w:val="44"/>
+        </w:rPr>
+        <w:t>t</w:t>
+      </w:r>
+      <w:r>
+        <w:rPr>
+          <w:sz w:val="44"/>
+          <w:szCs w:val="44"/>
+        </w:rPr>
+        <w:t xml:space="preserve">GPT will be coloured </w:t>
+      </w:r>
+      <w:r>
+        <w:rPr>
+          <w:color w:val="8EAADB" w:themeColor="accent1" w:themeTint="99"/>
+          <w:sz w:val="44"/>
+          <w:szCs w:val="44"/>
+        </w:rPr>
+        <w:t>like this</w:t>
+      </w:r>
+      <w:r>
+        <w:rPr>
+          <w:sz w:val="44"/>
+          <w:szCs w:val="44"/>
+        </w:rPr>
+        <w:t xml:space="preserve"> for transparency’s sake. I think any ideas that aren’t mine should be disclosed.</w:t>
+      </w:r>
+      <w:r>
+        <w:rPr>
+          <w:sz w:val="44"/>
+          <w:szCs w:val="44"/>
+        </w:rPr>
+        <w:t xml:space="preserve"> </w:t>
+      </w:r>
+      <w:r>
+        <w:rPr>
+          <w:sz w:val="44"/>
+          <w:szCs w:val="44"/>
+        </w:rPr>
+        <w:t>I won’t be using it very much, but when I do, you should know.</w:t>
+      </w:r>
+    </w:p>
+    <w:p>
+      <w:pPr>
+        <w:pStyle w:val="Heading1"/>
+      </w:pPr>
+      <w:bookmarkStart w:id="1" w:name="_Toc148895217"/>
+      <w:r>
+        <w:lastRenderedPageBreak/>
+        <w:t>Ideas</w:t>
+      </w:r>
+      <w:bookmarkEnd w:id="1"/>
+    </w:p>
+    <w:p/>
+    <w:p>
+      <w:pPr>
         <w:pStyle w:val="Heading2"/>
       </w:pPr>
-      <w:r>
-        <w:lastRenderedPageBreak/>
+      <w:bookmarkStart w:id="2" w:name="_Toc148895218"/>
+      <w:r>
         <w:t>Non-Euclidean Shooter</w:t>
       </w:r>
-      <w:bookmarkEnd w:id="0"/>
+      <w:bookmarkEnd w:id="2"/>
     </w:p>
     <w:p>
       <w:pPr>
@@ -525,7 +782,7 @@
         <w:rPr>
           <w:vertAlign w:val="superscript"/>
         </w:rPr>
-        <w:t>5</w:t>
+        <w:t>4</w:t>
       </w:r>
       <w:r>
         <w:rPr>
@@ -543,6 +800,9 @@
         </w:numPr>
       </w:pPr>
       <w:r>
+        <w:rPr>
+          <w:color w:val="8EAADB" w:themeColor="accent1" w:themeTint="99"/>
+        </w:rPr>
         <w:t>Puzzle Shooter</w:t>
       </w:r>
       <w:r>
@@ -603,7 +863,19 @@
         <w:rPr>
           <w:vertAlign w:val="superscript"/>
         </w:rPr>
-        <w:t>[4]</w:t>
+        <w:t>[</w:t>
+      </w:r>
+      <w:r>
+        <w:rPr>
+          <w:vertAlign w:val="superscript"/>
+        </w:rPr>
+        <w:t>5</w:t>
+      </w:r>
+      <w:r>
+        <w:rPr>
+          <w:vertAlign w:val="superscript"/>
+        </w:rPr>
+        <w:t>]</w:t>
       </w:r>
     </w:p>
     <w:p>
@@ -708,7 +980,10 @@
         </w:numPr>
       </w:pPr>
       <w:r>
-        <w:t>PC</w:t>
+        <w:t>P</w:t>
+      </w:r>
+      <w:r>
+        <w:t>C</w:t>
       </w:r>
     </w:p>
     <w:p>
@@ -727,7 +1002,7 @@
     <w:p>
       <w:pPr>
         <w:sectPr>
-          <w:footerReference w:type="default" r:id="rId8"/>
+          <w:footerReference w:type="default" r:id="rId15"/>
           <w:pgSz w:w="11906" w:h="16838"/>
           <w:pgMar w:top="1440" w:right="1440" w:bottom="1440" w:left="1440" w:header="283" w:footer="283" w:gutter="0"/>
           <w:cols w:space="708"/>
@@ -739,15 +1014,12 @@
       <w:pPr>
         <w:pStyle w:val="Heading1"/>
       </w:pPr>
+      <w:bookmarkStart w:id="4" w:name="_Toc148895219"/>
       <w:r>
         <w:lastRenderedPageBreak/>
-        <w:t>B</w:t>
-      </w:r>
-      <w:bookmarkStart w:id="1" w:name="_Toc148343335"/>
-      <w:r>
-        <w:t>ibliography</w:t>
-      </w:r>
-      <w:bookmarkEnd w:id="1"/>
+        <w:t>Bibliography</w:t>
+      </w:r>
+      <w:bookmarkEnd w:id="4"/>
     </w:p>
     <w:p>
       <w:pPr>
@@ -756,7 +1028,7 @@
       <w:r>
         <w:t xml:space="preserve">Antichamber. (2013) Computer [Game] Demruth: </w:t>
       </w:r>
-      <w:hyperlink r:id="rId9" w:history="1">
+      <w:hyperlink r:id="rId16" w:history="1">
         <w:r>
           <w:rPr>
             <w:rStyle w:val="Hyperlink"/>
@@ -780,7 +1052,7 @@
       <w:r>
         <w:t xml:space="preserve">Cruelty Squad. (2021) Computer [Game] Consumer Softproducts: </w:t>
       </w:r>
-      <w:hyperlink r:id="rId10" w:history="1">
+      <w:hyperlink r:id="rId17" w:history="1">
         <w:r>
           <w:rPr>
             <w:rStyle w:val="Hyperlink"/>
@@ -788,16 +1060,20 @@
           <w:t>https://store.steampowered.com/app/1388770/Cruelty_Squad/</w:t>
         </w:r>
       </w:hyperlink>
-      <w:r>
-        <w:t xml:space="preserve"> </w:t>
-      </w:r>
-    </w:p>
-    <w:p/>
-    <w:p>
-      <w:r>
-        <w:t xml:space="preserve">Deus Ex, Game of the Year Edition (2000) Computer [Game] Eidos Interactive Corp.: </w:t>
-      </w:r>
-      <w:hyperlink r:id="rId11" w:history="1">
+    </w:p>
+    <w:p>
+      <w:pPr>
+        <w:pStyle w:val="Footer"/>
+      </w:pPr>
+    </w:p>
+    <w:p>
+      <w:pPr>
+        <w:pStyle w:val="Footer"/>
+      </w:pPr>
+      <w:r>
+        <w:t xml:space="preserve">Deus Ex, Game of the Year Edition. (2000) Computer [Game] Eidos Interactive Corp.: </w:t>
+      </w:r>
+      <w:hyperlink r:id="rId18" w:history="1">
         <w:r>
           <w:rPr>
             <w:rStyle w:val="Hyperlink"/>
@@ -805,19 +1081,26 @@
           <w:t>https://store.steampowered.com/app/6910/Deus_Ex_Game_of_the_Year_Edition/</w:t>
         </w:r>
       </w:hyperlink>
-    </w:p>
-    <w:p/>
-    <w:p>
-      <w:pPr>
-        <w:rPr>
-          <w:color w:val="0563C1" w:themeColor="hyperlink"/>
-          <w:u w:val="single"/>
-        </w:rPr>
+      <w:r>
+        <w:t xml:space="preserve"> </w:t>
+      </w:r>
+    </w:p>
+    <w:p>
+      <w:pPr>
+        <w:pStyle w:val="Footer"/>
+        <w:rPr>
+          <w:vertAlign w:val="superscript"/>
+        </w:rPr>
+      </w:pPr>
+    </w:p>
+    <w:p>
+      <w:pPr>
+        <w:pStyle w:val="Footer"/>
       </w:pPr>
       <w:r>
         <w:t xml:space="preserve">Ultrakill. (2020) Computer [Game] New Blood Interactive: </w:t>
       </w:r>
-      <w:hyperlink r:id="rId12" w:history="1">
+      <w:hyperlink r:id="rId19" w:history="1">
         <w:r>
           <w:rPr>
             <w:rStyle w:val="Hyperlink"/>
@@ -825,9 +1108,168 @@
           <w:t>https://store.steampowered.com/app/1229490/ULTRAKILL/</w:t>
         </w:r>
       </w:hyperlink>
+      <w:r>
+        <w:t xml:space="preserve"> </w:t>
+      </w:r>
+    </w:p>
+    <w:p>
+      <w:pPr>
+        <w:pStyle w:val="Footer"/>
+        <w:rPr>
+          <w:vertAlign w:val="superscript"/>
+        </w:rPr>
+      </w:pPr>
+    </w:p>
+    <w:p>
+      <w:pPr>
+        <w:pStyle w:val="Footer"/>
+      </w:pPr>
+      <w:r>
+        <w:t xml:space="preserve">Valorant. (2020) Computer [Game] Riot Games: </w:t>
+      </w:r>
+      <w:hyperlink r:id="rId20" w:history="1">
+        <w:r>
+          <w:rPr>
+            <w:rStyle w:val="Hyperlink"/>
+          </w:rPr>
+          <w:t>https://playvalorant.com/en-gb/</w:t>
+        </w:r>
+      </w:hyperlink>
+    </w:p>
+    <w:p>
+      <w:pPr>
+        <w:pStyle w:val="Footer"/>
+      </w:pPr>
+    </w:p>
+    <w:p>
+      <w:pPr>
+        <w:pStyle w:val="Footer"/>
+      </w:pPr>
+      <w:r>
+        <w:t xml:space="preserve">Counter Strike 2. (2023) Computer [Game] Valve: </w:t>
+      </w:r>
+      <w:hyperlink r:id="rId21" w:history="1">
+        <w:r>
+          <w:rPr>
+            <w:rStyle w:val="Hyperlink"/>
+          </w:rPr>
+          <w:t>https://store.steampowered.com/app/730/CounterStrike_2/</w:t>
+        </w:r>
+      </w:hyperlink>
+      <w:r>
+        <w:t xml:space="preserve"> </w:t>
+      </w:r>
+    </w:p>
+    <w:p>
+      <w:pPr>
+        <w:pStyle w:val="Footer"/>
+        <w:rPr>
+          <w:vertAlign w:val="superscript"/>
+        </w:rPr>
+      </w:pPr>
+    </w:p>
+    <w:p>
+      <w:pPr>
+        <w:pStyle w:val="Footer"/>
+        <w:rPr>
+          <w:vertAlign w:val="superscript"/>
+        </w:rPr>
+      </w:pPr>
+      <w:r>
+        <w:t xml:space="preserve">Splitgate. (2019) Computer [Game] 1047 Games: </w:t>
+      </w:r>
+      <w:hyperlink r:id="rId22" w:history="1">
+        <w:r>
+          <w:rPr>
+            <w:rStyle w:val="Hyperlink"/>
+          </w:rPr>
+          <w:t>https://store.steampowered.com/app/677620/Splitgate/</w:t>
+        </w:r>
+      </w:hyperlink>
+    </w:p>
+    <w:p>
+      <w:pPr>
+        <w:pStyle w:val="Footer"/>
+      </w:pPr>
+    </w:p>
+    <w:p>
+      <w:pPr>
+        <w:pStyle w:val="Footer"/>
+      </w:pPr>
+      <w:r>
+        <w:t xml:space="preserve">Portal. (2007) Computer [Game] Valve: </w:t>
+      </w:r>
+      <w:hyperlink r:id="rId23" w:history="1">
+        <w:r>
+          <w:rPr>
+            <w:rStyle w:val="Hyperlink"/>
+          </w:rPr>
+          <w:t>https://store.steampowered.com/app/400/Portal/</w:t>
+        </w:r>
+      </w:hyperlink>
+    </w:p>
+    <w:p>
+      <w:pPr>
+        <w:pStyle w:val="Footer"/>
+      </w:pPr>
+    </w:p>
+    <w:p>
+      <w:pPr>
+        <w:pStyle w:val="Footer"/>
+      </w:pPr>
+      <w:r>
+        <w:t xml:space="preserve">Portal 2. (2011) Computer [Game] Valve: </w:t>
+      </w:r>
+      <w:hyperlink r:id="rId24" w:history="1">
+        <w:r>
+          <w:rPr>
+            <w:rStyle w:val="Hyperlink"/>
+          </w:rPr>
+          <w:t>https://store.steampowered.com/app/620/Portal_2/</w:t>
+        </w:r>
+      </w:hyperlink>
+      <w:r>
+        <w:t xml:space="preserve"> </w:t>
+      </w:r>
+    </w:p>
+    <w:p>
+      <w:pPr>
+        <w:pStyle w:val="Footer"/>
+        <w:rPr>
+          <w:vertAlign w:val="superscript"/>
+        </w:rPr>
+      </w:pPr>
+    </w:p>
+    <w:p>
+      <w:pPr>
+        <w:pStyle w:val="Footer"/>
+      </w:pPr>
+      <w:r>
+        <w:t xml:space="preserve">Garry’s Mod. (2006) Computer [Game] Valve: </w:t>
+      </w:r>
+      <w:hyperlink r:id="rId25" w:history="1">
+        <w:r>
+          <w:rPr>
+            <w:rStyle w:val="Hyperlink"/>
+          </w:rPr>
+          <w:t>https://store.steampowered.com/app/4000/Garrys_Mod/</w:t>
+        </w:r>
+      </w:hyperlink>
+      <w:r>
+        <w:t xml:space="preserve"> </w:t>
+      </w:r>
+    </w:p>
+    <w:p>
+      <w:pPr>
+        <w:pStyle w:val="Footer"/>
+        <w:rPr>
+          <w:color w:val="0563C1" w:themeColor="hyperlink"/>
+          <w:u w:val="single"/>
+        </w:rPr>
+      </w:pPr>
     </w:p>
     <w:sectPr>
-      <w:footerReference w:type="default" r:id="rId13"/>
+      <w:footerReference w:type="default" r:id="rId26"/>
       <w:pgSz w:w="11906" w:h="16838"/>
       <w:pgMar w:top="1440" w:right="1440" w:bottom="1440" w:left="1440" w:header="283" w:footer="708" w:gutter="0"/>
       <w:cols w:space="708"/>
@@ -842,7 +1284,7 @@
   <w:endnote w:type="separator" w:id="-1">
     <w:p>
       <w:pPr>
-        <w:spacing w:before="0" w:after="0" w:line="240" w:lineRule="auto"/>
+        <w:spacing w:after="0"/>
       </w:pPr>
       <w:r>
         <w:separator/>
@@ -852,7 +1294,7 @@
   <w:endnote w:type="continuationSeparator" w:id="0">
     <w:p>
       <w:pPr>
-        <w:spacing w:before="0" w:after="0" w:line="240" w:lineRule="auto"/>
+        <w:spacing w:after="0"/>
       </w:pPr>
       <w:r>
         <w:continuationSeparator/>
@@ -867,382 +1309,7 @@
   <w:p>
     <w:pPr>
       <w:pStyle w:val="Footer"/>
-      <w:pBdr>
-        <w:top w:val="single" w:sz="4" w:space="1" w:color="auto"/>
-      </w:pBdr>
-      <w:rPr>
-        <w:sz w:val="16"/>
-        <w:szCs w:val="16"/>
-      </w:rPr>
     </w:pPr>
-    <w:r>
-      <w:rPr>
-        <w:sz w:val="16"/>
-        <w:szCs w:val="16"/>
-        <w:vertAlign w:val="superscript"/>
-      </w:rPr>
-      <w:t>[</w:t>
-    </w:r>
-    <w:r>
-      <w:rPr>
-        <w:sz w:val="16"/>
-        <w:szCs w:val="16"/>
-        <w:vertAlign w:val="superscript"/>
-      </w:rPr>
-      <w:t>1</w:t>
-    </w:r>
-    <w:r>
-      <w:rPr>
-        <w:sz w:val="16"/>
-        <w:szCs w:val="16"/>
-        <w:vertAlign w:val="superscript"/>
-      </w:rPr>
-      <w:t>]</w:t>
-    </w:r>
-    <w:r>
-      <w:rPr>
-        <w:sz w:val="16"/>
-        <w:szCs w:val="16"/>
-      </w:rPr>
-      <w:t xml:space="preserve">See Antichamber. (2013) Computer [Game] Demruth: </w:t>
-    </w:r>
-    <w:hyperlink r:id="rId1" w:history="1">
-      <w:r>
-        <w:rPr>
-          <w:rStyle w:val="Hyperlink"/>
-          <w:sz w:val="16"/>
-          <w:szCs w:val="16"/>
-        </w:rPr>
-        <w:t>https://store.steampowered.com/app/219890/Antichamber/</w:t>
-      </w:r>
-    </w:hyperlink>
-    <w:r>
-      <w:rPr>
-        <w:sz w:val="16"/>
-        <w:szCs w:val="16"/>
-      </w:rPr>
-      <w:t xml:space="preserve"> </w:t>
-    </w:r>
-  </w:p>
-  <w:p>
-    <w:pPr>
-      <w:pStyle w:val="Footer"/>
-      <w:pBdr>
-        <w:top w:val="single" w:sz="4" w:space="1" w:color="auto"/>
-      </w:pBdr>
-      <w:rPr>
-        <w:sz w:val="16"/>
-        <w:szCs w:val="16"/>
-      </w:rPr>
-    </w:pPr>
-    <w:r>
-      <w:rPr>
-        <w:sz w:val="16"/>
-        <w:szCs w:val="16"/>
-        <w:vertAlign w:val="superscript"/>
-      </w:rPr>
-      <w:t>[</w:t>
-    </w:r>
-    <w:r>
-      <w:rPr>
-        <w:sz w:val="16"/>
-        <w:szCs w:val="16"/>
-        <w:vertAlign w:val="superscript"/>
-      </w:rPr>
-      <w:t>2</w:t>
-    </w:r>
-    <w:r>
-      <w:rPr>
-        <w:sz w:val="16"/>
-        <w:szCs w:val="16"/>
-        <w:vertAlign w:val="superscript"/>
-      </w:rPr>
-      <w:t>]</w:t>
-    </w:r>
-    <w:r>
-      <w:rPr>
-        <w:sz w:val="16"/>
-        <w:szCs w:val="16"/>
-        <w:vertAlign w:val="superscript"/>
-      </w:rPr>
-      <w:t xml:space="preserve"> </w:t>
-    </w:r>
-    <w:r>
-      <w:rPr>
-        <w:sz w:val="16"/>
-        <w:szCs w:val="16"/>
-      </w:rPr>
-      <w:t xml:space="preserve">See Cruelty Squad. (2021) Computer [Game] Consumer Softproducts: </w:t>
-    </w:r>
-    <w:hyperlink r:id="rId2" w:history="1">
-      <w:r>
-        <w:rPr>
-          <w:rStyle w:val="Hyperlink"/>
-          <w:sz w:val="16"/>
-          <w:szCs w:val="16"/>
-        </w:rPr>
-        <w:t>https://store.steampowered.com/app/1388770/Cruelty_Squad/</w:t>
-      </w:r>
-    </w:hyperlink>
-    <w:r>
-      <w:rPr>
-        <w:sz w:val="16"/>
-        <w:szCs w:val="16"/>
-      </w:rPr>
-      <w:t xml:space="preserve"> </w:t>
-    </w:r>
-  </w:p>
-  <w:p>
-    <w:pPr>
-      <w:pStyle w:val="Footer"/>
-      <w:pBdr>
-        <w:top w:val="single" w:sz="4" w:space="1" w:color="auto"/>
-      </w:pBdr>
-      <w:rPr>
-        <w:sz w:val="16"/>
-        <w:szCs w:val="16"/>
-      </w:rPr>
-    </w:pPr>
-    <w:r>
-      <w:rPr>
-        <w:sz w:val="16"/>
-        <w:szCs w:val="16"/>
-      </w:rPr>
-      <w:t xml:space="preserve">And Deus Ex, Game of the Year Edition. (2000) Computer [Game] Eidos Interactive Corp.: </w:t>
-    </w:r>
-    <w:hyperlink r:id="rId3" w:history="1">
-      <w:r>
-        <w:rPr>
-          <w:rStyle w:val="Hyperlink"/>
-          <w:sz w:val="16"/>
-          <w:szCs w:val="16"/>
-        </w:rPr>
-        <w:t>https://store.steampowered.com/app/6910/Deus_Ex_Game_of_the_Year_Edition/</w:t>
-      </w:r>
-    </w:hyperlink>
-    <w:r>
-      <w:rPr>
-        <w:sz w:val="16"/>
-        <w:szCs w:val="16"/>
-      </w:rPr>
-      <w:t xml:space="preserve"> </w:t>
-    </w:r>
-  </w:p>
-  <w:p>
-    <w:pPr>
-      <w:pStyle w:val="Footer"/>
-      <w:pBdr>
-        <w:top w:val="single" w:sz="4" w:space="1" w:color="auto"/>
-      </w:pBdr>
-      <w:rPr>
-        <w:sz w:val="16"/>
-        <w:szCs w:val="16"/>
-      </w:rPr>
-    </w:pPr>
-    <w:r>
-      <w:rPr>
-        <w:sz w:val="16"/>
-        <w:szCs w:val="16"/>
-        <w:vertAlign w:val="superscript"/>
-      </w:rPr>
-      <w:t>[</w:t>
-    </w:r>
-    <w:r>
-      <w:rPr>
-        <w:sz w:val="16"/>
-        <w:szCs w:val="16"/>
-        <w:vertAlign w:val="superscript"/>
-      </w:rPr>
-      <w:t>3</w:t>
-    </w:r>
-    <w:r>
-      <w:rPr>
-        <w:sz w:val="16"/>
-        <w:szCs w:val="16"/>
-        <w:vertAlign w:val="superscript"/>
-      </w:rPr>
-      <w:t>]</w:t>
-    </w:r>
-    <w:r>
-      <w:rPr>
-        <w:sz w:val="16"/>
-        <w:szCs w:val="16"/>
-      </w:rPr>
-      <w:t xml:space="preserve">Ultrakill. (2020) Computer [Game] New Blood Interactive: </w:t>
-    </w:r>
-    <w:hyperlink r:id="rId4" w:history="1">
-      <w:r>
-        <w:rPr>
-          <w:rStyle w:val="Hyperlink"/>
-          <w:sz w:val="16"/>
-          <w:szCs w:val="16"/>
-        </w:rPr>
-        <w:t>https://store.steampowered.com/app/1229490/ULTRAKILL/</w:t>
-      </w:r>
-    </w:hyperlink>
-    <w:r>
-      <w:rPr>
-        <w:sz w:val="16"/>
-        <w:szCs w:val="16"/>
-      </w:rPr>
-      <w:t xml:space="preserve"> </w:t>
-    </w:r>
-  </w:p>
-  <w:p>
-    <w:pPr>
-      <w:pStyle w:val="Footer"/>
-      <w:pBdr>
-        <w:top w:val="single" w:sz="4" w:space="1" w:color="auto"/>
-      </w:pBdr>
-      <w:rPr>
-        <w:color w:val="FF0000"/>
-        <w:sz w:val="16"/>
-        <w:szCs w:val="16"/>
-      </w:rPr>
-    </w:pPr>
-    <w:r>
-      <w:rPr>
-        <w:sz w:val="16"/>
-        <w:szCs w:val="16"/>
-        <w:vertAlign w:val="superscript"/>
-      </w:rPr>
-      <w:t>[</w:t>
-    </w:r>
-    <w:r>
-      <w:rPr>
-        <w:sz w:val="16"/>
-        <w:szCs w:val="16"/>
-        <w:vertAlign w:val="superscript"/>
-      </w:rPr>
-      <w:t>4</w:t>
-    </w:r>
-    <w:r>
-      <w:rPr>
-        <w:sz w:val="16"/>
-        <w:szCs w:val="16"/>
-        <w:vertAlign w:val="superscript"/>
-      </w:rPr>
-      <w:t>]</w:t>
-    </w:r>
-    <w:r>
-      <w:rPr>
-        <w:sz w:val="16"/>
-        <w:szCs w:val="16"/>
-      </w:rPr>
-      <w:t xml:space="preserve">See Splitgate and Portal 1 &amp; 2 </w:t>
-    </w:r>
-    <w:r>
-      <w:rPr>
-        <w:color w:val="FF0000"/>
-        <w:sz w:val="16"/>
-        <w:szCs w:val="16"/>
-      </w:rPr>
-      <w:t>[ADD REFERENCE]</w:t>
-    </w:r>
-  </w:p>
-  <w:p>
-    <w:pPr>
-      <w:pStyle w:val="Footer"/>
-      <w:pBdr>
-        <w:top w:val="single" w:sz="4" w:space="1" w:color="auto"/>
-      </w:pBdr>
-      <w:rPr>
-        <w:color w:val="FF0000"/>
-        <w:sz w:val="16"/>
-        <w:szCs w:val="16"/>
-      </w:rPr>
-    </w:pPr>
-    <w:r>
-      <w:rPr>
-        <w:sz w:val="16"/>
-        <w:szCs w:val="16"/>
-        <w:vertAlign w:val="superscript"/>
-      </w:rPr>
-      <w:t>[</w:t>
-    </w:r>
-    <w:r>
-      <w:rPr>
-        <w:sz w:val="16"/>
-        <w:szCs w:val="16"/>
-        <w:vertAlign w:val="superscript"/>
-      </w:rPr>
-      <w:t>5</w:t>
-    </w:r>
-    <w:r>
-      <w:rPr>
-        <w:sz w:val="16"/>
-        <w:szCs w:val="16"/>
-        <w:vertAlign w:val="superscript"/>
-      </w:rPr>
-      <w:t>]</w:t>
-    </w:r>
-    <w:r>
-      <w:rPr>
-        <w:sz w:val="16"/>
-        <w:szCs w:val="16"/>
-      </w:rPr>
-      <w:t xml:space="preserve">Valorant and Counter Strike 2 </w:t>
-    </w:r>
-    <w:r>
-      <w:rPr>
-        <w:color w:val="FF0000"/>
-        <w:sz w:val="16"/>
-        <w:szCs w:val="16"/>
-      </w:rPr>
-      <w:t>[ADD REFERENCE]</w:t>
-    </w:r>
-  </w:p>
-  <w:p>
-    <w:pPr>
-      <w:pStyle w:val="Footer"/>
-      <w:pBdr>
-        <w:top w:val="single" w:sz="4" w:space="1" w:color="auto"/>
-      </w:pBdr>
-      <w:rPr>
-        <w:color w:val="FF0000"/>
-        <w:sz w:val="16"/>
-        <w:szCs w:val="16"/>
-      </w:rPr>
-    </w:pPr>
-    <w:r>
-      <w:rPr>
-        <w:sz w:val="16"/>
-        <w:szCs w:val="16"/>
-        <w:vertAlign w:val="superscript"/>
-      </w:rPr>
-      <w:t>[</w:t>
-    </w:r>
-    <w:r>
-      <w:rPr>
-        <w:sz w:val="16"/>
-        <w:szCs w:val="16"/>
-        <w:vertAlign w:val="superscript"/>
-      </w:rPr>
-      <w:t>6</w:t>
-    </w:r>
-    <w:r>
-      <w:rPr>
-        <w:sz w:val="16"/>
-        <w:szCs w:val="16"/>
-        <w:vertAlign w:val="superscript"/>
-      </w:rPr>
-      <w:t>]</w:t>
-    </w:r>
-    <w:r>
-      <w:rPr>
-        <w:sz w:val="16"/>
-        <w:szCs w:val="16"/>
-      </w:rPr>
-      <w:t xml:space="preserve">See Garry’s Mod </w:t>
-    </w:r>
-    <w:r>
-      <w:rPr>
-        <w:color w:val="FF0000"/>
-        <w:sz w:val="16"/>
-        <w:szCs w:val="16"/>
-      </w:rPr>
-      <w:t>[ADD REFERENCE]</w:t>
-    </w:r>
   </w:p>
 </w:ftr>
 </file>
@@ -1257,12 +1324,624 @@
 </w:ftr>
 </file>
 
+<file path=word/footer3.xml><?xml version="1.0" encoding="utf-8"?>
+<w:ftr xmlns:wpc="http://schemas.microsoft.com/office/word/2010/wordprocessingCanvas" xmlns:cx="http://schemas.microsoft.com/office/drawing/2014/chartex" xmlns:cx1="http://schemas.microsoft.com/office/drawing/2015/9/8/chartex" xmlns:cx2="http://schemas.microsoft.com/office/drawing/2015/10/21/chartex" xmlns:cx3="http://schemas.microsoft.com/office/drawing/2016/5/9/chartex" xmlns:cx4="http://schemas.microsoft.com/office/drawing/2016/5/10/chartex" xmlns:cx5="http://schemas.microsoft.com/office/drawing/2016/5/11/chartex" xmlns:cx6="http://schemas.microsoft.com/office/drawing/2016/5/12/chartex" xmlns:cx7="http://schemas.microsoft.com/office/drawing/2016/5/13/chartex" xmlns:cx8="http://schemas.microsoft.com/office/drawing/2016/5/14/chartex" xmlns:mc="http://schemas.openxmlformats.org/markup-compatibility/2006" xmlns:aink="http://schemas.microsoft.com/office/drawing/2016/ink" xmlns:am3d="http://schemas.microsoft.com/office/drawing/2017/model3d" xmlns:o="urn:schemas-microsoft-com:office:office" xmlns:oel="http://schemas.microsoft.com/office/2019/extlst" xmlns:r="http://schemas.openxmlformats.org/officeDocument/2006/relationships" xmlns:m="http://schemas.openxmlformats.org/officeDocument/2006/math" xmlns:v="urn:schemas-microsoft-com:vml" xmlns:wp14="http://schemas.microsoft.com/office/word/2010/wordprocessingDrawing" xmlns:wp="http://schemas.openxmlformats.org/drawingml/2006/wordprocessingDrawing" xmlns:w10="urn:schemas-microsoft-com:office:word" xmlns:w="http://schemas.openxmlformats.org/wordprocessingml/2006/main" xmlns:w14="http://schemas.microsoft.com/office/word/2010/wordml" xmlns:w15="http://schemas.microsoft.com/office/word/2012/wordml" xmlns:w16cex="http://schemas.microsoft.com/office/word/2018/wordml/cex" xmlns:w16cid="http://schemas.microsoft.com/office/word/2016/wordml/cid" xmlns:w16="http://schemas.microsoft.com/office/word/2018/wordml" xmlns:w16sdtdh="http://schemas.microsoft.com/office/word/2020/wordml/sdtdatahash" xmlns:w16se="http://schemas.microsoft.com/office/word/2015/wordml/symex" xmlns:wpg="http://schemas.microsoft.com/office/word/2010/wordprocessingGroup" xmlns:wpi="http://schemas.microsoft.com/office/word/2010/wordprocessingInk" xmlns:wne="http://schemas.microsoft.com/office/word/2006/wordml" xmlns:wps="http://schemas.microsoft.com/office/word/2010/wordprocessingShape" mc:Ignorable="w14 w15 w16se w16cid w16 w16cex w16sdtdh wp14">
+  <w:p>
+    <w:pPr>
+      <w:pStyle w:val="Footer"/>
+    </w:pPr>
+  </w:p>
+</w:ftr>
+</file>
+
+<file path=word/footer4.xml><?xml version="1.0" encoding="utf-8"?>
+<w:ftr xmlns:wpc="http://schemas.microsoft.com/office/word/2010/wordprocessingCanvas" xmlns:cx="http://schemas.microsoft.com/office/drawing/2014/chartex" xmlns:cx1="http://schemas.microsoft.com/office/drawing/2015/9/8/chartex" xmlns:cx2="http://schemas.microsoft.com/office/drawing/2015/10/21/chartex" xmlns:cx3="http://schemas.microsoft.com/office/drawing/2016/5/9/chartex" xmlns:cx4="http://schemas.microsoft.com/office/drawing/2016/5/10/chartex" xmlns:cx5="http://schemas.microsoft.com/office/drawing/2016/5/11/chartex" xmlns:cx6="http://schemas.microsoft.com/office/drawing/2016/5/12/chartex" xmlns:cx7="http://schemas.microsoft.com/office/drawing/2016/5/13/chartex" xmlns:cx8="http://schemas.microsoft.com/office/drawing/2016/5/14/chartex" xmlns:mc="http://schemas.openxmlformats.org/markup-compatibility/2006" xmlns:aink="http://schemas.microsoft.com/office/drawing/2016/ink" xmlns:am3d="http://schemas.microsoft.com/office/drawing/2017/model3d" xmlns:o="urn:schemas-microsoft-com:office:office" xmlns:oel="http://schemas.microsoft.com/office/2019/extlst" xmlns:r="http://schemas.openxmlformats.org/officeDocument/2006/relationships" xmlns:m="http://schemas.openxmlformats.org/officeDocument/2006/math" xmlns:v="urn:schemas-microsoft-com:vml" xmlns:wp14="http://schemas.microsoft.com/office/word/2010/wordprocessingDrawing" xmlns:wp="http://schemas.openxmlformats.org/drawingml/2006/wordprocessingDrawing" xmlns:w10="urn:schemas-microsoft-com:office:word" xmlns:w="http://schemas.openxmlformats.org/wordprocessingml/2006/main" xmlns:w14="http://schemas.microsoft.com/office/word/2010/wordml" xmlns:w15="http://schemas.microsoft.com/office/word/2012/wordml" xmlns:w16cex="http://schemas.microsoft.com/office/word/2018/wordml/cex" xmlns:w16cid="http://schemas.microsoft.com/office/word/2016/wordml/cid" xmlns:w16="http://schemas.microsoft.com/office/word/2018/wordml" xmlns:w16sdtdh="http://schemas.microsoft.com/office/word/2020/wordml/sdtdatahash" xmlns:w16se="http://schemas.microsoft.com/office/word/2015/wordml/symex" xmlns:wpg="http://schemas.microsoft.com/office/word/2010/wordprocessingGroup" xmlns:wpi="http://schemas.microsoft.com/office/word/2010/wordprocessingInk" xmlns:wne="http://schemas.microsoft.com/office/word/2006/wordml" xmlns:wps="http://schemas.microsoft.com/office/word/2010/wordprocessingShape" mc:Ignorable="w14 w15 w16se w16cid w16 w16cex w16sdtdh wp14">
+  <w:p>
+    <w:pPr>
+      <w:pStyle w:val="Footer"/>
+      <w:rPr>
+        <w:color w:val="FF0000"/>
+        <w:sz w:val="16"/>
+        <w:szCs w:val="16"/>
+      </w:rPr>
+    </w:pPr>
+  </w:p>
+</w:ftr>
+</file>
+
+<file path=word/footer5.xml><?xml version="1.0" encoding="utf-8"?>
+<w:ftr xmlns:wpc="http://schemas.microsoft.com/office/word/2010/wordprocessingCanvas" xmlns:cx="http://schemas.microsoft.com/office/drawing/2014/chartex" xmlns:cx1="http://schemas.microsoft.com/office/drawing/2015/9/8/chartex" xmlns:cx2="http://schemas.microsoft.com/office/drawing/2015/10/21/chartex" xmlns:cx3="http://schemas.microsoft.com/office/drawing/2016/5/9/chartex" xmlns:cx4="http://schemas.microsoft.com/office/drawing/2016/5/10/chartex" xmlns:cx5="http://schemas.microsoft.com/office/drawing/2016/5/11/chartex" xmlns:cx6="http://schemas.microsoft.com/office/drawing/2016/5/12/chartex" xmlns:cx7="http://schemas.microsoft.com/office/drawing/2016/5/13/chartex" xmlns:cx8="http://schemas.microsoft.com/office/drawing/2016/5/14/chartex" xmlns:mc="http://schemas.openxmlformats.org/markup-compatibility/2006" xmlns:aink="http://schemas.microsoft.com/office/drawing/2016/ink" xmlns:am3d="http://schemas.microsoft.com/office/drawing/2017/model3d" xmlns:o="urn:schemas-microsoft-com:office:office" xmlns:oel="http://schemas.microsoft.com/office/2019/extlst" xmlns:r="http://schemas.openxmlformats.org/officeDocument/2006/relationships" xmlns:m="http://schemas.openxmlformats.org/officeDocument/2006/math" xmlns:v="urn:schemas-microsoft-com:vml" xmlns:wp14="http://schemas.microsoft.com/office/word/2010/wordprocessingDrawing" xmlns:wp="http://schemas.openxmlformats.org/drawingml/2006/wordprocessingDrawing" xmlns:w10="urn:schemas-microsoft-com:office:word" xmlns:w="http://schemas.openxmlformats.org/wordprocessingml/2006/main" xmlns:w14="http://schemas.microsoft.com/office/word/2010/wordml" xmlns:w15="http://schemas.microsoft.com/office/word/2012/wordml" xmlns:w16cex="http://schemas.microsoft.com/office/word/2018/wordml/cex" xmlns:w16cid="http://schemas.microsoft.com/office/word/2016/wordml/cid" xmlns:w16="http://schemas.microsoft.com/office/word/2018/wordml" xmlns:w16sdtdh="http://schemas.microsoft.com/office/word/2020/wordml/sdtdatahash" xmlns:w16se="http://schemas.microsoft.com/office/word/2015/wordml/symex" xmlns:wpg="http://schemas.microsoft.com/office/word/2010/wordprocessingGroup" xmlns:wpi="http://schemas.microsoft.com/office/word/2010/wordprocessingInk" xmlns:wne="http://schemas.microsoft.com/office/word/2006/wordml" xmlns:wps="http://schemas.microsoft.com/office/word/2010/wordprocessingShape" mc:Ignorable="w14 w15 w16se w16cid w16 w16cex w16sdtdh wp14">
+  <w:p>
+    <w:pPr>
+      <w:pStyle w:val="Footer"/>
+      <w:pBdr>
+        <w:top w:val="single" w:sz="4" w:space="1" w:color="auto"/>
+      </w:pBdr>
+      <w:rPr>
+        <w:sz w:val="16"/>
+        <w:szCs w:val="16"/>
+      </w:rPr>
+    </w:pPr>
+    <w:bookmarkStart w:id="3" w:name="_Hlk148901393"/>
+    <w:r>
+      <w:rPr>
+        <w:sz w:val="16"/>
+        <w:szCs w:val="16"/>
+        <w:vertAlign w:val="superscript"/>
+      </w:rPr>
+      <w:t xml:space="preserve">[1] </w:t>
+    </w:r>
+    <w:r>
+      <w:rPr>
+        <w:sz w:val="16"/>
+        <w:szCs w:val="16"/>
+      </w:rPr>
+      <w:t xml:space="preserve">See Antichamber. (2013) Computer [Game] Demruth: </w:t>
+    </w:r>
+    <w:hyperlink r:id="rId1" w:history="1">
+      <w:r>
+        <w:rPr>
+          <w:rStyle w:val="Hyperlink"/>
+          <w:sz w:val="16"/>
+          <w:szCs w:val="16"/>
+        </w:rPr>
+        <w:t>https://store.steampowered.com/app/219890/Antichamber/</w:t>
+      </w:r>
+    </w:hyperlink>
+    <w:r>
+      <w:rPr>
+        <w:sz w:val="16"/>
+        <w:szCs w:val="16"/>
+      </w:rPr>
+      <w:t xml:space="preserve"> </w:t>
+    </w:r>
+  </w:p>
+  <w:p>
+    <w:pPr>
+      <w:pStyle w:val="Footer"/>
+      <w:pBdr>
+        <w:top w:val="single" w:sz="4" w:space="1" w:color="auto"/>
+      </w:pBdr>
+      <w:rPr>
+        <w:sz w:val="16"/>
+        <w:szCs w:val="16"/>
+      </w:rPr>
+    </w:pPr>
+    <w:r>
+      <w:rPr>
+        <w:sz w:val="16"/>
+        <w:szCs w:val="16"/>
+        <w:vertAlign w:val="superscript"/>
+      </w:rPr>
+      <w:t>[</w:t>
+    </w:r>
+    <w:r>
+      <w:rPr>
+        <w:sz w:val="16"/>
+        <w:szCs w:val="16"/>
+        <w:vertAlign w:val="superscript"/>
+      </w:rPr>
+      <w:t>2</w:t>
+    </w:r>
+    <w:r>
+      <w:rPr>
+        <w:sz w:val="16"/>
+        <w:szCs w:val="16"/>
+        <w:vertAlign w:val="superscript"/>
+      </w:rPr>
+      <w:t>]</w:t>
+    </w:r>
+    <w:r>
+      <w:rPr>
+        <w:sz w:val="16"/>
+        <w:szCs w:val="16"/>
+        <w:vertAlign w:val="superscript"/>
+      </w:rPr>
+      <w:t xml:space="preserve"> </w:t>
+    </w:r>
+    <w:r>
+      <w:rPr>
+        <w:sz w:val="16"/>
+        <w:szCs w:val="16"/>
+      </w:rPr>
+      <w:t xml:space="preserve">See Cruelty Squad. (2021) Computer [Game] Consumer Softproducts: </w:t>
+    </w:r>
+    <w:hyperlink r:id="rId2" w:history="1">
+      <w:r>
+        <w:rPr>
+          <w:rStyle w:val="Hyperlink"/>
+          <w:sz w:val="16"/>
+          <w:szCs w:val="16"/>
+        </w:rPr>
+        <w:t>https://store.steampowered.com/app/1388770/Cruelty_Squad/</w:t>
+      </w:r>
+    </w:hyperlink>
+    <w:r>
+      <w:rPr>
+        <w:sz w:val="16"/>
+        <w:szCs w:val="16"/>
+      </w:rPr>
+      <w:t xml:space="preserve"> </w:t>
+    </w:r>
+    <w:r>
+      <w:rPr>
+        <w:sz w:val="16"/>
+        <w:szCs w:val="16"/>
+      </w:rPr>
+      <w:t>,</w:t>
+    </w:r>
+  </w:p>
+  <w:p>
+    <w:pPr>
+      <w:pStyle w:val="Footer"/>
+      <w:pBdr>
+        <w:top w:val="single" w:sz="4" w:space="1" w:color="auto"/>
+      </w:pBdr>
+      <w:rPr>
+        <w:sz w:val="16"/>
+        <w:szCs w:val="16"/>
+      </w:rPr>
+    </w:pPr>
+    <w:r>
+      <w:rPr>
+        <w:sz w:val="16"/>
+        <w:szCs w:val="16"/>
+      </w:rPr>
+      <w:t>&amp;</w:t>
+    </w:r>
+    <w:r>
+      <w:rPr>
+        <w:sz w:val="16"/>
+        <w:szCs w:val="16"/>
+      </w:rPr>
+      <w:t xml:space="preserve"> Deus Ex, Game of the Year Edition. (2000) Computer [Game] Eidos Interactive Corp.: </w:t>
+    </w:r>
+    <w:hyperlink r:id="rId3" w:history="1">
+      <w:r>
+        <w:rPr>
+          <w:rStyle w:val="Hyperlink"/>
+          <w:sz w:val="16"/>
+          <w:szCs w:val="16"/>
+        </w:rPr>
+        <w:t>https://store.steampowered.com/app/6910/Deus_Ex_Game_of_the_Year_Edition/</w:t>
+      </w:r>
+    </w:hyperlink>
+    <w:r>
+      <w:rPr>
+        <w:sz w:val="16"/>
+        <w:szCs w:val="16"/>
+      </w:rPr>
+      <w:t xml:space="preserve"> </w:t>
+    </w:r>
+  </w:p>
+  <w:p>
+    <w:pPr>
+      <w:pStyle w:val="Footer"/>
+      <w:pBdr>
+        <w:top w:val="single" w:sz="4" w:space="1" w:color="auto"/>
+      </w:pBdr>
+      <w:rPr>
+        <w:sz w:val="16"/>
+        <w:szCs w:val="16"/>
+      </w:rPr>
+    </w:pPr>
+    <w:r>
+      <w:rPr>
+        <w:sz w:val="16"/>
+        <w:szCs w:val="16"/>
+        <w:vertAlign w:val="superscript"/>
+      </w:rPr>
+      <w:t>[</w:t>
+    </w:r>
+    <w:r>
+      <w:rPr>
+        <w:sz w:val="16"/>
+        <w:szCs w:val="16"/>
+        <w:vertAlign w:val="superscript"/>
+      </w:rPr>
+      <w:t>3</w:t>
+    </w:r>
+    <w:r>
+      <w:rPr>
+        <w:sz w:val="16"/>
+        <w:szCs w:val="16"/>
+        <w:vertAlign w:val="superscript"/>
+      </w:rPr>
+      <w:t xml:space="preserve">] </w:t>
+    </w:r>
+    <w:r>
+      <w:rPr>
+        <w:sz w:val="16"/>
+        <w:szCs w:val="16"/>
+      </w:rPr>
+      <w:t xml:space="preserve">Ultrakill. (2020) Computer [Game] New Blood Interactive: </w:t>
+    </w:r>
+    <w:hyperlink r:id="rId4" w:history="1">
+      <w:r>
+        <w:rPr>
+          <w:rStyle w:val="Hyperlink"/>
+          <w:sz w:val="16"/>
+          <w:szCs w:val="16"/>
+        </w:rPr>
+        <w:t>https://store.steampowered.com/app/1229490/ULTRAKILL/</w:t>
+      </w:r>
+    </w:hyperlink>
+    <w:r>
+      <w:rPr>
+        <w:sz w:val="16"/>
+        <w:szCs w:val="16"/>
+      </w:rPr>
+      <w:t xml:space="preserve"> </w:t>
+    </w:r>
+  </w:p>
+  <w:p>
+    <w:pPr>
+      <w:pStyle w:val="Footer"/>
+      <w:pBdr>
+        <w:top w:val="single" w:sz="4" w:space="1" w:color="auto"/>
+      </w:pBdr>
+      <w:rPr>
+        <w:sz w:val="16"/>
+        <w:szCs w:val="16"/>
+      </w:rPr>
+    </w:pPr>
+    <w:r>
+      <w:rPr>
+        <w:sz w:val="16"/>
+        <w:szCs w:val="16"/>
+        <w:vertAlign w:val="superscript"/>
+      </w:rPr>
+      <w:t>[4]</w:t>
+    </w:r>
+    <w:r>
+      <w:rPr>
+        <w:sz w:val="16"/>
+        <w:szCs w:val="16"/>
+      </w:rPr>
+      <w:t xml:space="preserve">Valorant. (2020) Computer [Game] Riot Games: </w:t>
+    </w:r>
+    <w:hyperlink r:id="rId5" w:history="1">
+      <w:r>
+        <w:rPr>
+          <w:rStyle w:val="Hyperlink"/>
+          <w:sz w:val="16"/>
+          <w:szCs w:val="16"/>
+        </w:rPr>
+        <w:t>https://playvalorant.com/en-gb/</w:t>
+      </w:r>
+    </w:hyperlink>
+    <w:r>
+      <w:rPr>
+        <w:sz w:val="16"/>
+        <w:szCs w:val="16"/>
+      </w:rPr>
+      <w:t xml:space="preserve"> ,</w:t>
+    </w:r>
+  </w:p>
+  <w:p>
+    <w:pPr>
+      <w:pStyle w:val="Footer"/>
+      <w:pBdr>
+        <w:top w:val="single" w:sz="4" w:space="1" w:color="auto"/>
+      </w:pBdr>
+      <w:rPr>
+        <w:color w:val="FF0000"/>
+        <w:sz w:val="16"/>
+        <w:szCs w:val="16"/>
+      </w:rPr>
+    </w:pPr>
+    <w:r>
+      <w:rPr>
+        <w:sz w:val="16"/>
+        <w:szCs w:val="16"/>
+      </w:rPr>
+      <w:t xml:space="preserve">&amp; Counter Strike 2. (2023) Computer [Game] Valve: </w:t>
+    </w:r>
+    <w:hyperlink r:id="rId6" w:history="1">
+      <w:r>
+        <w:rPr>
+          <w:rStyle w:val="Hyperlink"/>
+          <w:sz w:val="16"/>
+          <w:szCs w:val="16"/>
+        </w:rPr>
+        <w:t>https://store.steampowered.com/app/730/CounterStrike_2/</w:t>
+      </w:r>
+    </w:hyperlink>
+    <w:r>
+      <w:rPr>
+        <w:sz w:val="16"/>
+        <w:szCs w:val="16"/>
+      </w:rPr>
+      <w:t xml:space="preserve"> </w:t>
+    </w:r>
+  </w:p>
+  <w:p>
+    <w:pPr>
+      <w:pStyle w:val="Footer"/>
+      <w:pBdr>
+        <w:top w:val="single" w:sz="4" w:space="1" w:color="auto"/>
+      </w:pBdr>
+      <w:rPr>
+        <w:sz w:val="16"/>
+        <w:szCs w:val="16"/>
+        <w:vertAlign w:val="superscript"/>
+      </w:rPr>
+    </w:pPr>
+    <w:r>
+      <w:rPr>
+        <w:sz w:val="16"/>
+        <w:szCs w:val="16"/>
+        <w:vertAlign w:val="superscript"/>
+      </w:rPr>
+      <w:t xml:space="preserve">[5] </w:t>
+    </w:r>
+    <w:r>
+      <w:rPr>
+        <w:sz w:val="16"/>
+        <w:szCs w:val="16"/>
+      </w:rPr>
+      <w:t>See Splitgate</w:t>
+    </w:r>
+    <w:r>
+      <w:rPr>
+        <w:sz w:val="16"/>
+        <w:szCs w:val="16"/>
+      </w:rPr>
+      <w:t>. (</w:t>
+    </w:r>
+    <w:r>
+      <w:rPr>
+        <w:sz w:val="16"/>
+        <w:szCs w:val="16"/>
+      </w:rPr>
+      <w:t>2019</w:t>
+    </w:r>
+    <w:r>
+      <w:rPr>
+        <w:sz w:val="16"/>
+        <w:szCs w:val="16"/>
+      </w:rPr>
+      <w:t>) Computer [Game]</w:t>
+    </w:r>
+    <w:r>
+      <w:rPr>
+        <w:sz w:val="16"/>
+        <w:szCs w:val="16"/>
+      </w:rPr>
+      <w:t xml:space="preserve"> 1047 Games</w:t>
+    </w:r>
+    <w:r>
+      <w:rPr>
+        <w:sz w:val="16"/>
+        <w:szCs w:val="16"/>
+      </w:rPr>
+      <w:t xml:space="preserve">: </w:t>
+    </w:r>
+    <w:hyperlink r:id="rId7" w:history="1">
+      <w:r>
+        <w:rPr>
+          <w:rStyle w:val="Hyperlink"/>
+          <w:sz w:val="16"/>
+          <w:szCs w:val="16"/>
+        </w:rPr>
+        <w:t>https://store.steampowered.com/app/677620/Splitgate/</w:t>
+      </w:r>
+    </w:hyperlink>
+    <w:r>
+      <w:rPr>
+        <w:sz w:val="16"/>
+        <w:szCs w:val="16"/>
+      </w:rPr>
+      <w:t xml:space="preserve"> ,</w:t>
+    </w:r>
+  </w:p>
+  <w:p>
+    <w:pPr>
+      <w:pStyle w:val="Footer"/>
+      <w:pBdr>
+        <w:top w:val="single" w:sz="4" w:space="1" w:color="auto"/>
+      </w:pBdr>
+      <w:rPr>
+        <w:sz w:val="16"/>
+        <w:szCs w:val="16"/>
+      </w:rPr>
+    </w:pPr>
+    <w:r>
+      <w:rPr>
+        <w:sz w:val="16"/>
+        <w:szCs w:val="16"/>
+      </w:rPr>
+      <w:t>Portal</w:t>
+    </w:r>
+    <w:r>
+      <w:rPr>
+        <w:sz w:val="16"/>
+        <w:szCs w:val="16"/>
+      </w:rPr>
+      <w:t>. (</w:t>
+    </w:r>
+    <w:r>
+      <w:rPr>
+        <w:sz w:val="16"/>
+        <w:szCs w:val="16"/>
+      </w:rPr>
+      <w:t>2007</w:t>
+    </w:r>
+    <w:r>
+      <w:rPr>
+        <w:sz w:val="16"/>
+        <w:szCs w:val="16"/>
+      </w:rPr>
+      <w:t>) Computer [Game]</w:t>
+    </w:r>
+    <w:r>
+      <w:rPr>
+        <w:sz w:val="16"/>
+        <w:szCs w:val="16"/>
+      </w:rPr>
+      <w:t xml:space="preserve"> Valve</w:t>
+    </w:r>
+    <w:r>
+      <w:rPr>
+        <w:sz w:val="16"/>
+        <w:szCs w:val="16"/>
+      </w:rPr>
+      <w:t xml:space="preserve">: </w:t>
+    </w:r>
+    <w:hyperlink r:id="rId8" w:history="1">
+      <w:r>
+        <w:rPr>
+          <w:rStyle w:val="Hyperlink"/>
+          <w:sz w:val="16"/>
+          <w:szCs w:val="16"/>
+        </w:rPr>
+        <w:t>https://store.steampowered.com/app/400/Portal/</w:t>
+      </w:r>
+    </w:hyperlink>
+    <w:r>
+      <w:rPr>
+        <w:sz w:val="16"/>
+        <w:szCs w:val="16"/>
+      </w:rPr>
+      <w:t xml:space="preserve"> , </w:t>
+    </w:r>
+  </w:p>
+  <w:p>
+    <w:pPr>
+      <w:pStyle w:val="Footer"/>
+      <w:pBdr>
+        <w:top w:val="single" w:sz="4" w:space="1" w:color="auto"/>
+      </w:pBdr>
+      <w:rPr>
+        <w:color w:val="FF0000"/>
+        <w:sz w:val="16"/>
+        <w:szCs w:val="16"/>
+      </w:rPr>
+    </w:pPr>
+    <w:r>
+      <w:rPr>
+        <w:sz w:val="16"/>
+        <w:szCs w:val="16"/>
+      </w:rPr>
+      <w:t xml:space="preserve">&amp; Portal 2. (2011) Computer [Game] Valve: </w:t>
+    </w:r>
+    <w:hyperlink r:id="rId9" w:history="1">
+      <w:r>
+        <w:rPr>
+          <w:rStyle w:val="Hyperlink"/>
+          <w:sz w:val="16"/>
+          <w:szCs w:val="16"/>
+        </w:rPr>
+        <w:t>https://store.steampowered.com/app/620/Portal_2/</w:t>
+      </w:r>
+    </w:hyperlink>
+    <w:r>
+      <w:rPr>
+        <w:sz w:val="16"/>
+        <w:szCs w:val="16"/>
+      </w:rPr>
+      <w:t xml:space="preserve"> </w:t>
+    </w:r>
+  </w:p>
+  <w:p>
+    <w:pPr>
+      <w:pStyle w:val="Footer"/>
+      <w:pBdr>
+        <w:top w:val="single" w:sz="4" w:space="1" w:color="auto"/>
+      </w:pBdr>
+      <w:rPr>
+        <w:color w:val="FF0000"/>
+        <w:sz w:val="16"/>
+        <w:szCs w:val="16"/>
+      </w:rPr>
+    </w:pPr>
+    <w:r>
+      <w:rPr>
+        <w:sz w:val="16"/>
+        <w:szCs w:val="16"/>
+        <w:vertAlign w:val="superscript"/>
+      </w:rPr>
+      <w:t>[6]</w:t>
+    </w:r>
+    <w:r>
+      <w:rPr>
+        <w:sz w:val="16"/>
+        <w:szCs w:val="16"/>
+      </w:rPr>
+      <w:t xml:space="preserve"> </w:t>
+    </w:r>
+    <w:r>
+      <w:rPr>
+        <w:sz w:val="16"/>
+        <w:szCs w:val="16"/>
+      </w:rPr>
+      <w:t xml:space="preserve">See </w:t>
+    </w:r>
+    <w:r>
+      <w:rPr>
+        <w:sz w:val="16"/>
+        <w:szCs w:val="16"/>
+      </w:rPr>
+      <w:t xml:space="preserve">Garry’s Mod. (2006) Computer [Game] Valve: </w:t>
+    </w:r>
+    <w:hyperlink r:id="rId10" w:history="1">
+      <w:r>
+        <w:rPr>
+          <w:rStyle w:val="Hyperlink"/>
+          <w:sz w:val="16"/>
+          <w:szCs w:val="16"/>
+        </w:rPr>
+        <w:t>https://store.steampowered.com/app/4000/Garrys_Mod/</w:t>
+      </w:r>
+    </w:hyperlink>
+    <w:r>
+      <w:rPr>
+        <w:sz w:val="16"/>
+        <w:szCs w:val="16"/>
+      </w:rPr>
+      <w:t xml:space="preserve"> </w:t>
+    </w:r>
+  </w:p>
+  <w:bookmarkEnd w:id="3"/>
+  <w:p>
+    <w:pPr>
+      <w:pStyle w:val="Footer"/>
+      <w:pBdr>
+        <w:top w:val="single" w:sz="4" w:space="1" w:color="auto"/>
+      </w:pBdr>
+      <w:rPr>
+        <w:color w:val="FF0000"/>
+        <w:sz w:val="16"/>
+        <w:szCs w:val="16"/>
+      </w:rPr>
+    </w:pPr>
+    <w:r>
+      <w:rPr>
+        <w:sz w:val="16"/>
+        <w:szCs w:val="16"/>
+      </w:rPr>
+      <w:t xml:space="preserve"> </w:t>
+    </w:r>
+  </w:p>
+</w:ftr>
+</file>
+
+<file path=word/footer6.xml><?xml version="1.0" encoding="utf-8"?>
+<w:ftr xmlns:wpc="http://schemas.microsoft.com/office/word/2010/wordprocessingCanvas" xmlns:cx="http://schemas.microsoft.com/office/drawing/2014/chartex" xmlns:cx1="http://schemas.microsoft.com/office/drawing/2015/9/8/chartex" xmlns:cx2="http://schemas.microsoft.com/office/drawing/2015/10/21/chartex" xmlns:cx3="http://schemas.microsoft.com/office/drawing/2016/5/9/chartex" xmlns:cx4="http://schemas.microsoft.com/office/drawing/2016/5/10/chartex" xmlns:cx5="http://schemas.microsoft.com/office/drawing/2016/5/11/chartex" xmlns:cx6="http://schemas.microsoft.com/office/drawing/2016/5/12/chartex" xmlns:cx7="http://schemas.microsoft.com/office/drawing/2016/5/13/chartex" xmlns:cx8="http://schemas.microsoft.com/office/drawing/2016/5/14/chartex" xmlns:mc="http://schemas.openxmlformats.org/markup-compatibility/2006" xmlns:aink="http://schemas.microsoft.com/office/drawing/2016/ink" xmlns:am3d="http://schemas.microsoft.com/office/drawing/2017/model3d" xmlns:o="urn:schemas-microsoft-com:office:office" xmlns:oel="http://schemas.microsoft.com/office/2019/extlst" xmlns:r="http://schemas.openxmlformats.org/officeDocument/2006/relationships" xmlns:m="http://schemas.openxmlformats.org/officeDocument/2006/math" xmlns:v="urn:schemas-microsoft-com:vml" xmlns:wp14="http://schemas.microsoft.com/office/word/2010/wordprocessingDrawing" xmlns:wp="http://schemas.openxmlformats.org/drawingml/2006/wordprocessingDrawing" xmlns:w10="urn:schemas-microsoft-com:office:word" xmlns:w="http://schemas.openxmlformats.org/wordprocessingml/2006/main" xmlns:w14="http://schemas.microsoft.com/office/word/2010/wordml" xmlns:w15="http://schemas.microsoft.com/office/word/2012/wordml" xmlns:w16cex="http://schemas.microsoft.com/office/word/2018/wordml/cex" xmlns:w16cid="http://schemas.microsoft.com/office/word/2016/wordml/cid" xmlns:w16="http://schemas.microsoft.com/office/word/2018/wordml" xmlns:w16sdtdh="http://schemas.microsoft.com/office/word/2020/wordml/sdtdatahash" xmlns:w16se="http://schemas.microsoft.com/office/word/2015/wordml/symex" xmlns:wpg="http://schemas.microsoft.com/office/word/2010/wordprocessingGroup" xmlns:wpi="http://schemas.microsoft.com/office/word/2010/wordprocessingInk" xmlns:wne="http://schemas.microsoft.com/office/word/2006/wordml" xmlns:wps="http://schemas.microsoft.com/office/word/2010/wordprocessingShape" mc:Ignorable="w14 w15 w16se w16cid w16 w16cex w16sdtdh wp14">
+  <w:p>
+    <w:pPr>
+      <w:pStyle w:val="Footer"/>
+    </w:pPr>
+  </w:p>
+</w:ftr>
+</file>
+
 <file path=word/footnotes.xml><?xml version="1.0" encoding="utf-8"?>
 <w:footnotes xmlns:wpc="http://schemas.microsoft.com/office/word/2010/wordprocessingCanvas" xmlns:cx="http://schemas.microsoft.com/office/drawing/2014/chartex" xmlns:cx1="http://schemas.microsoft.com/office/drawing/2015/9/8/chartex" xmlns:cx2="http://schemas.microsoft.com/office/drawing/2015/10/21/chartex" xmlns:cx3="http://schemas.microsoft.com/office/drawing/2016/5/9/chartex" xmlns:cx4="http://schemas.microsoft.com/office/drawing/2016/5/10/chartex" xmlns:cx5="http://schemas.microsoft.com/office/drawing/2016/5/11/chartex" xmlns:cx6="http://schemas.microsoft.com/office/drawing/2016/5/12/chartex" xmlns:cx7="http://schemas.microsoft.com/office/drawing/2016/5/13/chartex" xmlns:cx8="http://schemas.microsoft.com/office/drawing/2016/5/14/chartex" xmlns:mc="http://schemas.openxmlformats.org/markup-compatibility/2006" xmlns:aink="http://schemas.microsoft.com/office/drawing/2016/ink" xmlns:am3d="http://schemas.microsoft.com/office/drawing/2017/model3d" xmlns:o="urn:schemas-microsoft-com:office:office" xmlns:oel="http://schemas.microsoft.com/office/2019/extlst" xmlns:r="http://schemas.openxmlformats.org/officeDocument/2006/relationships" xmlns:m="http://schemas.openxmlformats.org/officeDocument/2006/math" xmlns:v="urn:schemas-microsoft-com:vml" xmlns:wp14="http://schemas.microsoft.com/office/word/2010/wordprocessingDrawing" xmlns:wp="http://schemas.openxmlformats.org/drawingml/2006/wordprocessingDrawing" xmlns:w10="urn:schemas-microsoft-com:office:word" xmlns:w="http://schemas.openxmlformats.org/wordprocessingml/2006/main" xmlns:w14="http://schemas.microsoft.com/office/word/2010/wordml" xmlns:w15="http://schemas.microsoft.com/office/word/2012/wordml" xmlns:w16cex="http://schemas.microsoft.com/office/word/2018/wordml/cex" xmlns:w16cid="http://schemas.microsoft.com/office/word/2016/wordml/cid" xmlns:w16="http://schemas.microsoft.com/office/word/2018/wordml" xmlns:w16sdtdh="http://schemas.microsoft.com/office/word/2020/wordml/sdtdatahash" xmlns:w16se="http://schemas.microsoft.com/office/word/2015/wordml/symex" xmlns:wpg="http://schemas.microsoft.com/office/word/2010/wordprocessingGroup" xmlns:wpi="http://schemas.microsoft.com/office/word/2010/wordprocessingInk" xmlns:wne="http://schemas.microsoft.com/office/word/2006/wordml" xmlns:wps="http://schemas.microsoft.com/office/word/2010/wordprocessingShape" mc:Ignorable="w14 w15 w16se w16cid w16 w16cex w16sdtdh wp14">
   <w:footnote w:type="separator" w:id="-1">
     <w:p>
       <w:pPr>
-        <w:spacing w:before="0" w:after="0" w:line="240" w:lineRule="auto"/>
+        <w:spacing w:after="0"/>
       </w:pPr>
       <w:r>
         <w:separator/>
@@ -1272,7 +1951,7 @@
   <w:footnote w:type="continuationSeparator" w:id="0">
     <w:p>
       <w:pPr>
-        <w:spacing w:before="0" w:after="0" w:line="240" w:lineRule="auto"/>
+        <w:spacing w:after="0"/>
       </w:pPr>
       <w:r>
         <w:continuationSeparator/>
@@ -1280,6 +1959,36 @@
     </w:p>
   </w:footnote>
 </w:footnotes>
+</file>
+
+<file path=word/header1.xml><?xml version="1.0" encoding="utf-8"?>
+<w:hdr xmlns:wpc="http://schemas.microsoft.com/office/word/2010/wordprocessingCanvas" xmlns:cx="http://schemas.microsoft.com/office/drawing/2014/chartex" xmlns:cx1="http://schemas.microsoft.com/office/drawing/2015/9/8/chartex" xmlns:cx2="http://schemas.microsoft.com/office/drawing/2015/10/21/chartex" xmlns:cx3="http://schemas.microsoft.com/office/drawing/2016/5/9/chartex" xmlns:cx4="http://schemas.microsoft.com/office/drawing/2016/5/10/chartex" xmlns:cx5="http://schemas.microsoft.com/office/drawing/2016/5/11/chartex" xmlns:cx6="http://schemas.microsoft.com/office/drawing/2016/5/12/chartex" xmlns:cx7="http://schemas.microsoft.com/office/drawing/2016/5/13/chartex" xmlns:cx8="http://schemas.microsoft.com/office/drawing/2016/5/14/chartex" xmlns:mc="http://schemas.openxmlformats.org/markup-compatibility/2006" xmlns:aink="http://schemas.microsoft.com/office/drawing/2016/ink" xmlns:am3d="http://schemas.microsoft.com/office/drawing/2017/model3d" xmlns:o="urn:schemas-microsoft-com:office:office" xmlns:oel="http://schemas.microsoft.com/office/2019/extlst" xmlns:r="http://schemas.openxmlformats.org/officeDocument/2006/relationships" xmlns:m="http://schemas.openxmlformats.org/officeDocument/2006/math" xmlns:v="urn:schemas-microsoft-com:vml" xmlns:wp14="http://schemas.microsoft.com/office/word/2010/wordprocessingDrawing" xmlns:wp="http://schemas.openxmlformats.org/drawingml/2006/wordprocessingDrawing" xmlns:w10="urn:schemas-microsoft-com:office:word" xmlns:w="http://schemas.openxmlformats.org/wordprocessingml/2006/main" xmlns:w14="http://schemas.microsoft.com/office/word/2010/wordml" xmlns:w15="http://schemas.microsoft.com/office/word/2012/wordml" xmlns:w16cex="http://schemas.microsoft.com/office/word/2018/wordml/cex" xmlns:w16cid="http://schemas.microsoft.com/office/word/2016/wordml/cid" xmlns:w16="http://schemas.microsoft.com/office/word/2018/wordml" xmlns:w16sdtdh="http://schemas.microsoft.com/office/word/2020/wordml/sdtdatahash" xmlns:w16se="http://schemas.microsoft.com/office/word/2015/wordml/symex" xmlns:wpg="http://schemas.microsoft.com/office/word/2010/wordprocessingGroup" xmlns:wpi="http://schemas.microsoft.com/office/word/2010/wordprocessingInk" xmlns:wne="http://schemas.microsoft.com/office/word/2006/wordml" xmlns:wps="http://schemas.microsoft.com/office/word/2010/wordprocessingShape" mc:Ignorable="w14 w15 w16se w16cid w16 w16cex w16sdtdh wp14">
+  <w:p>
+    <w:pPr>
+      <w:pStyle w:val="Header"/>
+    </w:pPr>
+  </w:p>
+</w:hdr>
+</file>
+
+<file path=word/header2.xml><?xml version="1.0" encoding="utf-8"?>
+<w:hdr xmlns:wpc="http://schemas.microsoft.com/office/word/2010/wordprocessingCanvas" xmlns:cx="http://schemas.microsoft.com/office/drawing/2014/chartex" xmlns:cx1="http://schemas.microsoft.com/office/drawing/2015/9/8/chartex" xmlns:cx2="http://schemas.microsoft.com/office/drawing/2015/10/21/chartex" xmlns:cx3="http://schemas.microsoft.com/office/drawing/2016/5/9/chartex" xmlns:cx4="http://schemas.microsoft.com/office/drawing/2016/5/10/chartex" xmlns:cx5="http://schemas.microsoft.com/office/drawing/2016/5/11/chartex" xmlns:cx6="http://schemas.microsoft.com/office/drawing/2016/5/12/chartex" xmlns:cx7="http://schemas.microsoft.com/office/drawing/2016/5/13/chartex" xmlns:cx8="http://schemas.microsoft.com/office/drawing/2016/5/14/chartex" xmlns:mc="http://schemas.openxmlformats.org/markup-compatibility/2006" xmlns:aink="http://schemas.microsoft.com/office/drawing/2016/ink" xmlns:am3d="http://schemas.microsoft.com/office/drawing/2017/model3d" xmlns:o="urn:schemas-microsoft-com:office:office" xmlns:oel="http://schemas.microsoft.com/office/2019/extlst" xmlns:r="http://schemas.openxmlformats.org/officeDocument/2006/relationships" xmlns:m="http://schemas.openxmlformats.org/officeDocument/2006/math" xmlns:v="urn:schemas-microsoft-com:vml" xmlns:wp14="http://schemas.microsoft.com/office/word/2010/wordprocessingDrawing" xmlns:wp="http://schemas.openxmlformats.org/drawingml/2006/wordprocessingDrawing" xmlns:w10="urn:schemas-microsoft-com:office:word" xmlns:w="http://schemas.openxmlformats.org/wordprocessingml/2006/main" xmlns:w14="http://schemas.microsoft.com/office/word/2010/wordml" xmlns:w15="http://schemas.microsoft.com/office/word/2012/wordml" xmlns:w16cex="http://schemas.microsoft.com/office/word/2018/wordml/cex" xmlns:w16cid="http://schemas.microsoft.com/office/word/2016/wordml/cid" xmlns:w16="http://schemas.microsoft.com/office/word/2018/wordml" xmlns:w16sdtdh="http://schemas.microsoft.com/office/word/2020/wordml/sdtdatahash" xmlns:w16se="http://schemas.microsoft.com/office/word/2015/wordml/symex" xmlns:wpg="http://schemas.microsoft.com/office/word/2010/wordprocessingGroup" xmlns:wpi="http://schemas.microsoft.com/office/word/2010/wordprocessingInk" xmlns:wne="http://schemas.microsoft.com/office/word/2006/wordml" xmlns:wps="http://schemas.microsoft.com/office/word/2010/wordprocessingShape" mc:Ignorable="w14 w15 w16se w16cid w16 w16cex w16sdtdh wp14">
+  <w:p>
+    <w:pPr>
+      <w:pStyle w:val="Header"/>
+    </w:pPr>
+  </w:p>
+</w:hdr>
+</file>
+
+<file path=word/header3.xml><?xml version="1.0" encoding="utf-8"?>
+<w:hdr xmlns:wpc="http://schemas.microsoft.com/office/word/2010/wordprocessingCanvas" xmlns:cx="http://schemas.microsoft.com/office/drawing/2014/chartex" xmlns:cx1="http://schemas.microsoft.com/office/drawing/2015/9/8/chartex" xmlns:cx2="http://schemas.microsoft.com/office/drawing/2015/10/21/chartex" xmlns:cx3="http://schemas.microsoft.com/office/drawing/2016/5/9/chartex" xmlns:cx4="http://schemas.microsoft.com/office/drawing/2016/5/10/chartex" xmlns:cx5="http://schemas.microsoft.com/office/drawing/2016/5/11/chartex" xmlns:cx6="http://schemas.microsoft.com/office/drawing/2016/5/12/chartex" xmlns:cx7="http://schemas.microsoft.com/office/drawing/2016/5/13/chartex" xmlns:cx8="http://schemas.microsoft.com/office/drawing/2016/5/14/chartex" xmlns:mc="http://schemas.openxmlformats.org/markup-compatibility/2006" xmlns:aink="http://schemas.microsoft.com/office/drawing/2016/ink" xmlns:am3d="http://schemas.microsoft.com/office/drawing/2017/model3d" xmlns:o="urn:schemas-microsoft-com:office:office" xmlns:oel="http://schemas.microsoft.com/office/2019/extlst" xmlns:r="http://schemas.openxmlformats.org/officeDocument/2006/relationships" xmlns:m="http://schemas.openxmlformats.org/officeDocument/2006/math" xmlns:v="urn:schemas-microsoft-com:vml" xmlns:wp14="http://schemas.microsoft.com/office/word/2010/wordprocessingDrawing" xmlns:wp="http://schemas.openxmlformats.org/drawingml/2006/wordprocessingDrawing" xmlns:w10="urn:schemas-microsoft-com:office:word" xmlns:w="http://schemas.openxmlformats.org/wordprocessingml/2006/main" xmlns:w14="http://schemas.microsoft.com/office/word/2010/wordml" xmlns:w15="http://schemas.microsoft.com/office/word/2012/wordml" xmlns:w16cex="http://schemas.microsoft.com/office/word/2018/wordml/cex" xmlns:w16cid="http://schemas.microsoft.com/office/word/2016/wordml/cid" xmlns:w16="http://schemas.microsoft.com/office/word/2018/wordml" xmlns:w16sdtdh="http://schemas.microsoft.com/office/word/2020/wordml/sdtdatahash" xmlns:w16se="http://schemas.microsoft.com/office/word/2015/wordml/symex" xmlns:wpg="http://schemas.microsoft.com/office/word/2010/wordprocessingGroup" xmlns:wpi="http://schemas.microsoft.com/office/word/2010/wordprocessingInk" xmlns:wne="http://schemas.microsoft.com/office/word/2006/wordml" xmlns:wps="http://schemas.microsoft.com/office/word/2010/wordprocessingShape" mc:Ignorable="w14 w15 w16se w16cid w16 w16cex w16sdtdh wp14">
+  <w:p>
+    <w:pPr>
+      <w:pStyle w:val="Header"/>
+    </w:pPr>
+  </w:p>
+</w:hdr>
 </file>
 
 <file path=word/numbering.xml><?xml version="1.0" encoding="utf-8"?>
@@ -1528,7 +2237,7 @@
     </w:rPrDefault>
     <w:pPrDefault>
       <w:pPr>
-        <w:spacing w:before="100" w:after="200" w:line="276" w:lineRule="auto"/>
+        <w:spacing w:after="80"/>
       </w:pPr>
     </w:pPrDefault>
   </w:docDefaults>
@@ -2126,7 +2835,6 @@
   <w:style w:type="character" w:default="1" w:styleId="DefaultParagraphFont">
     <w:name w:val="Default Paragraph Font"/>
     <w:uiPriority w:val="1"/>
-    <w:semiHidden/>
     <w:unhideWhenUsed/>
   </w:style>
   <w:style w:type="table" w:default="1" w:styleId="TableNormal">
@@ -2159,7 +2867,7 @@
     <w:qFormat/>
     <w:rsid w:val="00244BBF"/>
     <w:pPr>
-      <w:spacing w:before="0" w:after="0"/>
+      <w:spacing w:after="0"/>
     </w:pPr>
     <w:rPr>
       <w:rFonts w:asciiTheme="majorHAnsi" w:eastAsiaTheme="majorEastAsia" w:hAnsiTheme="majorHAnsi" w:cstheme="majorBidi"/>
@@ -2235,7 +2943,7 @@
         <w:tab w:val="center" w:pos="4513"/>
         <w:tab w:val="right" w:pos="9026"/>
       </w:tabs>
-      <w:spacing w:after="0" w:line="240" w:lineRule="auto"/>
+      <w:spacing w:after="0"/>
     </w:pPr>
   </w:style>
   <w:style w:type="character" w:customStyle="1" w:styleId="HeaderChar">
@@ -2257,7 +2965,7 @@
         <w:tab w:val="center" w:pos="4513"/>
         <w:tab w:val="right" w:pos="9026"/>
       </w:tabs>
-      <w:spacing w:after="0" w:line="240" w:lineRule="auto"/>
+      <w:spacing w:after="0"/>
     </w:pPr>
   </w:style>
   <w:style w:type="character" w:customStyle="1" w:styleId="FooterChar">
@@ -2388,7 +3096,7 @@
     <w:qFormat/>
     <w:rsid w:val="00244BBF"/>
     <w:pPr>
-      <w:spacing w:before="0" w:after="500" w:line="240" w:lineRule="auto"/>
+      <w:spacing w:after="500"/>
     </w:pPr>
     <w:rPr>
       <w:caps/>
@@ -2439,7 +3147,7 @@
     <w:qFormat/>
     <w:rsid w:val="00244BBF"/>
     <w:pPr>
-      <w:spacing w:after="0" w:line="240" w:lineRule="auto"/>
+      <w:spacing w:after="0"/>
     </w:pPr>
   </w:style>
   <w:style w:type="paragraph" w:styleId="Quote">
@@ -2479,7 +3187,7 @@
     <w:qFormat/>
     <w:rsid w:val="00244BBF"/>
     <w:pPr>
-      <w:spacing w:before="240" w:after="240" w:line="240" w:lineRule="auto"/>
+      <w:spacing w:before="240" w:after="240"/>
       <w:ind w:left="1080" w:right="1080"/>
       <w:jc w:val="center"/>
     </w:pPr>
@@ -2617,6 +3325,19 @@
     <w:uiPriority w:val="37"/>
     <w:unhideWhenUsed/>
     <w:rsid w:val="00A14624"/>
+  </w:style>
+  <w:style w:type="paragraph" w:styleId="TOC2">
+    <w:name w:val="toc 2"/>
+    <w:basedOn w:val="Normal"/>
+    <w:next w:val="Normal"/>
+    <w:autoRedefine/>
+    <w:uiPriority w:val="39"/>
+    <w:unhideWhenUsed/>
+    <w:rsid w:val="00696B18"/>
+    <w:pPr>
+      <w:spacing w:after="100"/>
+      <w:ind w:left="200"/>
+    </w:pPr>
   </w:style>
 </w:styles>
 </file>
@@ -2977,8 +3698,8 @@
 <b:Sources xmlns:b="http://schemas.openxmlformats.org/officeDocument/2006/bibliography" xmlns="http://schemas.openxmlformats.org/officeDocument/2006/bibliography" SelectedStyle="\IEEE2006OfficeOnline.xsl" StyleName="IEEE" Version="2006">
   <b:Source>
     <b:Tag>Dem13</b:Tag>
-    <b:SourceType>ElectronicSource</b:SourceType>
-    <b:Guid>{BD48F760-A0A4-480F-9674-03D931F2A1BF}</b:Guid>
+    <b:SourceType>InternetSite</b:SourceType>
+    <b:Guid>{18EBF7C8-CCEE-4AF4-B1DA-79097B737A6F}</b:Guid>
     <b:Title>Antichamber</b:Title>
     <b:Year>2013</b:Year>
     <b:Publisher>Demruth</b:Publisher>
@@ -2991,13 +3712,15 @@
         </b:NameList>
       </b:Author>
     </b:Author>
+    <b:ProductionCompany>Demruth</b:ProductionCompany>
+    <b:YearAccessed>2023</b:YearAccessed>
     <b:RefOrder>1</b:RefOrder>
   </b:Source>
 </b:Sources>
 </file>
 
 <file path=customXml/itemProps1.xml><?xml version="1.0" encoding="utf-8"?>
-<ds:datastoreItem xmlns:ds="http://schemas.openxmlformats.org/officeDocument/2006/customXml" ds:itemID="{680396FE-5035-4548-BB17-1F5ACB8CFFDF}">
+<ds:datastoreItem xmlns:ds="http://schemas.openxmlformats.org/officeDocument/2006/customXml" ds:itemID="{7266E1EA-7CCC-4732-94D5-DBAC9275BE82}">
   <ds:schemaRefs>
     <ds:schemaRef ds:uri="http://schemas.openxmlformats.org/officeDocument/2006/bibliography"/>
   </ds:schemaRefs>

</xml_diff>